<commit_message>
Revert "Revert "Character select!""
This reverts commit 650569b76590587f078992515a0960569add4bed.
</commit_message>
<xml_diff>
--- a/TODO.docx
+++ b/TODO.docx
@@ -6,10 +6,30 @@
       <w:pPr>
         <w:pStyle w:val="Heading1"/>
       </w:pPr>
+      <w:r>
+        <w:t>Networking</w:t>
+      </w:r>
+      <w:r>
+        <w:t xml:space="preserve"> </w:t>
+      </w:r>
+      <w:r>
+        <w:rPr>
+          <w:b/>
+        </w:rPr>
+        <w:t>Working</w:t>
+      </w:r>
+    </w:p>
+    <w:p>
+      <w:pPr>
+        <w:pStyle w:val="Heading1"/>
+      </w:pPr>
+      <w:r>
+        <w:t>Character Pick system</w:t>
+      </w:r>
       <w:bookmarkStart w:id="0" w:name="_GoBack"/>
       <w:bookmarkEnd w:id="0"/>
       <w:r>
-        <w:t>Networking</w:t>
+        <w:t>.</w:t>
       </w:r>
     </w:p>
     <w:p>
@@ -26,6 +46,146 @@
       </w:pPr>
       <w:r>
         <w:t xml:space="preserve">Chair: Ghost </w:t>
+      </w:r>
+      <w:r>
+        <w:rPr>
+          <w:b/>
+        </w:rPr>
+        <w:t>Working</w:t>
+      </w:r>
+      <w:r>
+        <w:rPr>
+          <w:b/>
+        </w:rPr>
+        <w:t xml:space="preserve"> mostly</w:t>
+      </w:r>
+    </w:p>
+    <w:p>
+      <w:pPr>
+        <w:pStyle w:val="Heading3"/>
+      </w:pPr>
+      <w:r>
+        <w:t>Summons an immobile copy of the chair at the exact position and rotation of the chair</w:t>
+      </w:r>
+    </w:p>
+    <w:p>
+      <w:pPr>
+        <w:pStyle w:val="Heading2"/>
+      </w:pPr>
+      <w:r>
+        <w:t>Bucket: Blind</w:t>
+      </w:r>
+    </w:p>
+    <w:p>
+      <w:pPr>
+        <w:pStyle w:val="Heading3"/>
+      </w:pPr>
+      <w:r>
+        <w:t>When it grabs a player, they are blind until the bucket is removed</w:t>
+      </w:r>
+    </w:p>
+    <w:p>
+      <w:pPr>
+        <w:pStyle w:val="Heading2"/>
+      </w:pPr>
+      <w:r>
+        <w:t>Barrel: Explode</w:t>
+      </w:r>
+    </w:p>
+    <w:p>
+      <w:pPr>
+        <w:pStyle w:val="Heading3"/>
+      </w:pPr>
+      <w:r>
+        <w:t>When it experiences a large enough acceleration (change in velocity over change in time) the barrel explodes.</w:t>
+      </w:r>
+    </w:p>
+    <w:p>
+      <w:pPr>
+        <w:pStyle w:val="Heading2"/>
+      </w:pPr>
+      <w:r>
+        <w:t>Fire hydrant: Push</w:t>
+      </w:r>
+    </w:p>
+    <w:p>
+      <w:pPr>
+        <w:pStyle w:val="Heading3"/>
+      </w:pPr>
+      <w:r>
+        <w:t>The fire hydrant can push itself and others using its water spout, which lessens in intensity over time and must be recharged by waiting.</w:t>
+      </w:r>
+    </w:p>
+    <w:p>
+      <w:pPr>
+        <w:pStyle w:val="Heading2"/>
+      </w:pPr>
+      <w:r>
+        <w:t>Table: Carry</w:t>
+      </w:r>
+    </w:p>
+    <w:p>
+      <w:pPr>
+        <w:pStyle w:val="Heading3"/>
+      </w:pPr>
+      <w:r>
+        <w:t>The table gains additional movement force based on the number of players grabbing it.</w:t>
+      </w:r>
+    </w:p>
+    <w:p>
+      <w:pPr>
+        <w:pStyle w:val="Heading2"/>
+      </w:pPr>
+      <w:r>
+        <w:t>Gun: Shoot</w:t>
+      </w:r>
+    </w:p>
+    <w:p>
+      <w:pPr>
+        <w:pStyle w:val="Heading3"/>
+      </w:pPr>
+      <w:r>
+        <w:t>The gun can fire 5 projectiles per life, which exert an enormous recoil force but go very fast.</w:t>
+      </w:r>
+    </w:p>
+    <w:p>
+      <w:pPr>
+        <w:pStyle w:val="Heading2"/>
+      </w:pPr>
+      <w:r>
+        <w:t>Box: Eat</w:t>
+      </w:r>
+    </w:p>
+    <w:p>
+      <w:pPr>
+        <w:pStyle w:val="Heading3"/>
+      </w:pPr>
+      <w:r>
+        <w:t>The box can “eat” away the movement force and mass of other players, gaining the mass and movement force as size for itself.</w:t>
+      </w:r>
+    </w:p>
+    <w:p>
+      <w:pPr>
+        <w:pStyle w:val="Heading2"/>
+      </w:pPr>
+      <w:r>
+        <w:t>Roadblock: Grow</w:t>
+      </w:r>
+    </w:p>
+    <w:p>
+      <w:pPr>
+        <w:pStyle w:val="Heading3"/>
+      </w:pPr>
+      <w:r>
+        <w:t>Over time, the roadblock gains uses of “grow” each time it uses grow, it increases notably in mass and size, but only slightly in movement force.</w:t>
+      </w:r>
+    </w:p>
+    <w:p>
+      <w:pPr>
+        <w:pStyle w:val="Heading1"/>
+      </w:pPr>
+      <w:r>
+        <w:t xml:space="preserve">Grab </w:t>
       </w:r>
       <w:r>
         <w:rPr>
@@ -36,18 +196,26 @@
     </w:p>
     <w:p>
       <w:pPr>
+        <w:pStyle w:val="Heading1"/>
+      </w:pPr>
+      <w:r>
+        <w:t>X-limit camera</w:t>
+      </w:r>
+    </w:p>
+    <w:p>
+      <w:pPr>
         <w:pStyle w:val="Heading3"/>
       </w:pPr>
       <w:r>
-        <w:t>Summons an immobile copy of the chair at the exact position and rotation of the chair</w:t>
-      </w:r>
-    </w:p>
-    <w:p>
-      <w:pPr>
-        <w:pStyle w:val="Heading2"/>
-      </w:pPr>
-      <w:r>
-        <w:t>Bucket: Blind</w:t>
+        <w:t>Currently the camera can rotate up and over the player’s top, this is bad.</w:t>
+      </w:r>
+    </w:p>
+    <w:p>
+      <w:pPr>
+        <w:pStyle w:val="Heading1"/>
+      </w:pPr>
+      <w:r>
+        <w:t>Make move directions relative to camera</w:t>
       </w:r>
     </w:p>
     <w:p>
@@ -55,15 +223,16 @@
         <w:pStyle w:val="Heading3"/>
       </w:pPr>
       <w:r>
-        <w:t>When it grabs a player, they are blind until the bucket is removed</w:t>
-      </w:r>
-    </w:p>
-    <w:p>
-      <w:pPr>
-        <w:pStyle w:val="Heading2"/>
-      </w:pPr>
-      <w:r>
-        <w:t>Barrel: Explode</w:t>
+        <w:lastRenderedPageBreak/>
+        <w:t>It would probably be best if the movement controls were relative to the camera’s y rotation.</w:t>
+      </w:r>
+    </w:p>
+    <w:p>
+      <w:pPr>
+        <w:pStyle w:val="Heading1"/>
+      </w:pPr>
+      <w:r>
+        <w:t>Death+respawning system</w:t>
       </w:r>
     </w:p>
     <w:p>
@@ -71,15 +240,15 @@
         <w:pStyle w:val="Heading3"/>
       </w:pPr>
       <w:r>
-        <w:t>When it experiences a large enough acceleration (change in velocity over change in time) the barrel explodes.</w:t>
-      </w:r>
-    </w:p>
-    <w:p>
-      <w:pPr>
-        <w:pStyle w:val="Heading2"/>
-      </w:pPr>
-      <w:r>
-        <w:t>Fire hydrant: Push</w:t>
+        <w:t>Players should die when they fall too far off the edge, then they should be able to respawn.</w:t>
+      </w:r>
+    </w:p>
+    <w:p>
+      <w:pPr>
+        <w:pStyle w:val="Heading1"/>
+      </w:pPr>
+      <w:r>
+        <w:t>Scoring</w:t>
       </w:r>
     </w:p>
     <w:p>
@@ -87,169 +256,8 @@
         <w:pStyle w:val="Heading3"/>
       </w:pPr>
       <w:r>
-        <w:t>The fire hydrant can push itself and others using its water spout, which lessens in intensity over time and must be recharged by waiting.</w:t>
-      </w:r>
-    </w:p>
-    <w:p>
-      <w:pPr>
-        <w:pStyle w:val="Heading2"/>
-      </w:pPr>
-      <w:r>
-        <w:t>Table: Carry</w:t>
-      </w:r>
-    </w:p>
-    <w:p>
-      <w:pPr>
-        <w:pStyle w:val="Heading3"/>
-      </w:pPr>
-      <w:r>
-        <w:t>The table gains additional movement force based on the number of players grabbing it.</w:t>
-      </w:r>
-    </w:p>
-    <w:p>
-      <w:pPr>
-        <w:pStyle w:val="Heading2"/>
-      </w:pPr>
-      <w:r>
-        <w:t>Gun: Shoot</w:t>
-      </w:r>
-    </w:p>
-    <w:p>
-      <w:pPr>
-        <w:pStyle w:val="Heading3"/>
-      </w:pPr>
-      <w:r>
-        <w:t>The gun can fire 5 projectiles per life, which exert an enormous recoil force but go very fast.</w:t>
-      </w:r>
-    </w:p>
-    <w:p>
-      <w:pPr>
-        <w:pStyle w:val="Heading2"/>
-      </w:pPr>
-      <w:r>
-        <w:t>Box: Eat</w:t>
-      </w:r>
-    </w:p>
-    <w:p>
-      <w:pPr>
-        <w:pStyle w:val="Heading3"/>
-      </w:pPr>
-      <w:r>
-        <w:t>The box can “eat” away the movement force and mass of other players, gaining the mass and movement force as size for itself.</w:t>
-      </w:r>
-    </w:p>
-    <w:p>
-      <w:pPr>
-        <w:pStyle w:val="Heading2"/>
-      </w:pPr>
-      <w:r>
-        <w:t>Roadblock: Grow</w:t>
-      </w:r>
-    </w:p>
-    <w:p>
-      <w:pPr>
-        <w:pStyle w:val="Heading3"/>
-      </w:pPr>
-      <w:r>
-        <w:t>Over time, the roadblock gains uses of “grow” each time it uses grow, it increases notably in mass and size, but only slightly in movement force.</w:t>
-      </w:r>
-    </w:p>
-    <w:p>
-      <w:pPr>
-        <w:pStyle w:val="Heading1"/>
-      </w:pPr>
-      <w:r>
-        <w:t xml:space="preserve">Grab </w:t>
-      </w:r>
-      <w:r>
-        <w:rPr>
-          <w:b/>
-        </w:rPr>
-        <w:t>DONE</w:t>
-      </w:r>
-    </w:p>
-    <w:p>
-      <w:pPr>
-        <w:pStyle w:val="Heading1"/>
-      </w:pPr>
-      <w:r>
-        <w:t>X-limit camera</w:t>
-      </w:r>
-    </w:p>
-    <w:p>
-      <w:pPr>
-        <w:pStyle w:val="Heading3"/>
-      </w:pPr>
-      <w:r>
-        <w:t>Currently the camera can rotate up and over the player’s top, this is bad.</w:t>
-      </w:r>
-    </w:p>
-    <w:p>
-      <w:pPr>
-        <w:pStyle w:val="Heading1"/>
-      </w:pPr>
-      <w:r>
-        <w:t>Make move directions relative to camera</w:t>
-      </w:r>
-    </w:p>
-    <w:p>
-      <w:pPr>
-        <w:pStyle w:val="Heading3"/>
-      </w:pPr>
-      <w:r>
-        <w:t>It would probably be best if the movement controls were relative to the camera’s y rotation.</w:t>
-      </w:r>
-    </w:p>
-    <w:p>
-      <w:pPr>
-        <w:pStyle w:val="Heading1"/>
-      </w:pPr>
-      <w:proofErr w:type="spellStart"/>
-      <w:r>
-        <w:lastRenderedPageBreak/>
-        <w:t>Death+respawning</w:t>
-      </w:r>
-      <w:proofErr w:type="spellEnd"/>
-      <w:r>
-        <w:t xml:space="preserve"> system</w:t>
-      </w:r>
-    </w:p>
-    <w:p>
-      <w:pPr>
-        <w:pStyle w:val="Heading3"/>
-      </w:pPr>
-      <w:r>
-        <w:t xml:space="preserve">Players should die when they fall too far off the edge, then they should be able to </w:t>
-      </w:r>
-      <w:proofErr w:type="spellStart"/>
-      <w:r>
-        <w:t>respawn</w:t>
-      </w:r>
-      <w:proofErr w:type="spellEnd"/>
-      <w:r>
-        <w:t>.</w:t>
-      </w:r>
-    </w:p>
-    <w:p>
-      <w:pPr>
-        <w:pStyle w:val="Heading1"/>
-      </w:pPr>
-      <w:r>
-        <w:t>Scoring</w:t>
-      </w:r>
-    </w:p>
-    <w:p>
-      <w:pPr>
-        <w:pStyle w:val="Heading3"/>
-      </w:pPr>
-      <w:r>
-        <w:t xml:space="preserve">Give a point to the last player to collide with someone who has died.  Make teams a thing.  Consider additional </w:t>
-      </w:r>
-      <w:proofErr w:type="spellStart"/>
-      <w:r>
-        <w:t>gamemodes</w:t>
-      </w:r>
-      <w:proofErr w:type="spellEnd"/>
+        <w:t>Give a point to the last player to collide with someone who has died.  Make teams a thing.  Consider additional gamemodes</w:t>
+      </w:r>
     </w:p>
     <w:p>
       <w:pPr>

</xml_diff>